<commit_message>
adding on some notes
</commit_message>
<xml_diff>
--- a/docker quick notes.docx
+++ b/docker quick notes.docx
@@ -9,13 +9,8 @@
       </w:r>
       <w:proofErr w:type="spellEnd"/>
       <w:r>
-        <w:t xml:space="preserve"> where docker is most </w:t>
-      </w:r>
-      <w:proofErr w:type="gramStart"/>
-      <w:r>
-        <w:t>useful</w:t>
-      </w:r>
-      <w:proofErr w:type="gramEnd"/>
+        <w:t xml:space="preserve"> where docker is most useful</w:t>
+      </w:r>
     </w:p>
     <w:p>
       <w:pPr>
@@ -26,15 +21,7 @@
         </w:numPr>
       </w:pPr>
       <w:r>
-        <w:t xml:space="preserve">You are a developer in a </w:t>
-      </w:r>
-      <w:proofErr w:type="gramStart"/>
-      <w:r>
-        <w:t>team</w:t>
-      </w:r>
-      <w:proofErr w:type="gramEnd"/>
-      <w:r>
-        <w:t xml:space="preserve"> </w:t>
+        <w:t xml:space="preserve">You are a developer in a team </w:t>
       </w:r>
     </w:p>
     <w:p>
@@ -54,27 +41,20 @@
       </w:r>
       <w:proofErr w:type="spellEnd"/>
       <w:r>
-        <w:t xml:space="preserve"> </w:t>
-      </w:r>
-      <w:proofErr w:type="gramStart"/>
-      <w:r>
-        <w:t>environment</w:t>
-      </w:r>
-      <w:proofErr w:type="gramEnd"/>
-    </w:p>
-    <w:p/>
-    <w:p>
-      <w:r>
-        <w:t xml:space="preserve">Step 1: check if docker is </w:t>
-      </w:r>
-      <w:proofErr w:type="gramStart"/>
-      <w:r>
-        <w:t>installed</w:t>
-      </w:r>
-      <w:proofErr w:type="gramEnd"/>
-    </w:p>
-    <w:p>
-      <w:r>
+        <w:t xml:space="preserve"> environment</w:t>
+      </w:r>
+    </w:p>
+    <w:p/>
+    <w:p>
+      <w:r>
+        <w:t>Step 1: check if docker is installed</w:t>
+      </w:r>
+    </w:p>
+    <w:p>
+      <w:r>
+        <w:rPr>
+          <w:noProof/>
+        </w:rPr>
         <w:drawing>
           <wp:inline distT="0" distB="0" distL="0" distR="0" wp14:anchorId="0F9D0828" wp14:editId="164EAADE">
             <wp:extent cx="4210415" cy="1600339"/>
@@ -91,7 +71,7 @@
                     <pic:cNvPicPr/>
                   </pic:nvPicPr>
                   <pic:blipFill>
-                    <a:blip r:embed="rId5"/>
+                    <a:blip r:embed="rId7"/>
                     <a:stretch>
                       <a:fillRect/>
                     </a:stretch>
@@ -115,13 +95,8 @@
     <w:p/>
     <w:p>
       <w:r>
-        <w:t>Docker run in28min/todo-rest-api-h2:1.0.</w:t>
-      </w:r>
-      <w:proofErr w:type="gramStart"/>
-      <w:r>
-        <w:t>0.RELEASE</w:t>
-      </w:r>
-      <w:proofErr w:type="gramEnd"/>
+        <w:t>Docker run in28min/todo-rest-api-h2:1.0.0.RELEASE</w:t>
+      </w:r>
     </w:p>
     <w:p/>
     <w:p>
@@ -146,15 +121,7 @@
         </w:numPr>
       </w:pPr>
       <w:r>
-        <w:t xml:space="preserve">But java is not </w:t>
-      </w:r>
-      <w:proofErr w:type="gramStart"/>
-      <w:r>
-        <w:t>installed ?</w:t>
-      </w:r>
-      <w:proofErr w:type="gramEnd"/>
-      <w:r>
-        <w:t xml:space="preserve"> how is it running ?</w:t>
+        <w:t>But java is not installed ? how is it running ?</w:t>
       </w:r>
     </w:p>
     <w:p>
@@ -169,15 +136,7 @@
         </w:pBdr>
       </w:pPr>
       <w:r>
-        <w:t xml:space="preserve">Docker – makes deploying applications a cake </w:t>
-      </w:r>
-      <w:proofErr w:type="gramStart"/>
-      <w:r>
-        <w:t>walk</w:t>
-      </w:r>
-      <w:proofErr w:type="gramEnd"/>
-      <w:r>
-        <w:t xml:space="preserve">! </w:t>
+        <w:t xml:space="preserve">Docker – makes deploying applications a cake walk! </w:t>
       </w:r>
     </w:p>
     <w:p/>
@@ -207,13 +166,8 @@
         </w:numPr>
       </w:pPr>
       <w:r>
-        <w:t>Docker run in28min/todo-rest-api-h2:1.0.</w:t>
-      </w:r>
-      <w:proofErr w:type="gramStart"/>
-      <w:r>
-        <w:t>0.RELEASE</w:t>
-      </w:r>
-      <w:proofErr w:type="gramEnd"/>
+        <w:t>Docker run in28min/todo-rest-api-h2:1.0.0.RELEASE</w:t>
+      </w:r>
     </w:p>
     <w:p/>
     <w:p>
@@ -238,15 +192,7 @@
         <w:sym w:font="Wingdings" w:char="F0E0"/>
       </w:r>
       <w:r>
-        <w:t xml:space="preserve"> anyone can </w:t>
-      </w:r>
-      <w:proofErr w:type="gramStart"/>
-      <w:r>
-        <w:t>access</w:t>
-      </w:r>
-      <w:proofErr w:type="gramEnd"/>
-      <w:r>
-        <w:t xml:space="preserve"> </w:t>
+        <w:t xml:space="preserve"> anyone can access </w:t>
       </w:r>
     </w:p>
     <w:p/>
@@ -258,15 +204,7 @@
         <w:sym w:font="Wingdings" w:char="F0E0"/>
       </w:r>
       <w:r>
-        <w:t xml:space="preserve"> this is a </w:t>
-      </w:r>
-      <w:proofErr w:type="gramStart"/>
-      <w:r>
-        <w:t>repository</w:t>
-      </w:r>
-      <w:proofErr w:type="gramEnd"/>
-      <w:r>
-        <w:t xml:space="preserve"> </w:t>
+        <w:t xml:space="preserve"> this is a repository </w:t>
       </w:r>
     </w:p>
     <w:p/>
@@ -278,13 +216,8 @@
         <w:sym w:font="Wingdings" w:char="F0E0"/>
       </w:r>
       <w:r>
-        <w:t xml:space="preserve"> which are </w:t>
-      </w:r>
-      <w:proofErr w:type="gramStart"/>
-      <w:r>
-        <w:t>versions</w:t>
-      </w:r>
-      <w:proofErr w:type="gramEnd"/>
+        <w:t xml:space="preserve"> which are versions</w:t>
+      </w:r>
     </w:p>
     <w:p/>
     <w:p>
@@ -295,15 +228,7 @@
         <w:sym w:font="Wingdings" w:char="F0E0"/>
       </w:r>
       <w:r>
-        <w:t xml:space="preserve"> all the things that the application needs to </w:t>
-      </w:r>
-      <w:proofErr w:type="gramStart"/>
-      <w:r>
-        <w:t>run</w:t>
-      </w:r>
-      <w:proofErr w:type="gramEnd"/>
-      <w:r>
-        <w:t xml:space="preserve"> </w:t>
+        <w:t xml:space="preserve"> all the things that the application needs to run </w:t>
       </w:r>
     </w:p>
     <w:p/>
@@ -339,15 +264,7 @@
     <w:p/>
     <w:p>
       <w:r>
-        <w:t>Docker run -p 5000:5000 in28min/todo-rest-api-h2:1.0.</w:t>
-      </w:r>
-      <w:proofErr w:type="gramStart"/>
-      <w:r>
-        <w:t>0.RELEASE</w:t>
-      </w:r>
-      <w:proofErr w:type="gramEnd"/>
-      <w:r>
-        <w:t xml:space="preserve"> </w:t>
+        <w:t xml:space="preserve">Docker run -p 5000:5000 in28min/todo-rest-api-h2:1.0.0.RELEASE </w:t>
       </w:r>
     </w:p>
     <w:p/>
@@ -390,15 +307,7 @@
     </w:p>
     <w:p>
       <w:r>
-        <w:t xml:space="preserve">To run the </w:t>
-      </w:r>
-      <w:proofErr w:type="gramStart"/>
-      <w:r>
-        <w:t>application ,</w:t>
-      </w:r>
-      <w:proofErr w:type="gramEnd"/>
-      <w:r>
-        <w:t xml:space="preserve"> you need to specify both </w:t>
+        <w:t xml:space="preserve">To run the application , you need to specify both </w:t>
       </w:r>
       <w:proofErr w:type="spellStart"/>
       <w:r>
@@ -411,6 +320,100 @@
       <w:proofErr w:type="spellStart"/>
       <w:r>
         <w:t>containerport</w:t>
+      </w:r>
+      <w:proofErr w:type="spellEnd"/>
+      <w:r>
+        <w:t xml:space="preserve"> </w:t>
+      </w:r>
+    </w:p>
+    <w:p/>
+    <w:p/>
+    <w:p/>
+    <w:p/>
+    <w:p/>
+    <w:p/>
+    <w:p/>
+    <w:p/>
+    <w:p/>
+    <w:p/>
+    <w:p>
+      <w:r>
+        <w:lastRenderedPageBreak/>
+        <w:t xml:space="preserve">You don’t want the application to be tied to the terminal </w:t>
+      </w:r>
+    </w:p>
+    <w:p/>
+    <w:p>
+      <w:r>
+        <w:t>Docker run -p 5000:5000 -d in28min/todo-rest-api-h2:1.0.0.RELEASE</w:t>
+      </w:r>
+    </w:p>
+    <w:p/>
+    <w:p>
+      <w:pPr>
+        <w:pBdr>
+          <w:bottom w:val="double" w:sz="6" w:space="1" w:color="auto"/>
+        </w:pBdr>
+      </w:pPr>
+      <w:r>
+        <w:t xml:space="preserve">-d means detached </w:t>
+      </w:r>
+    </w:p>
+    <w:p/>
+    <w:p>
+      <w:r>
+        <w:t xml:space="preserve">Docker container ls </w:t>
+      </w:r>
+    </w:p>
+    <w:p/>
+    <w:p>
+      <w:r>
+        <w:t xml:space="preserve">See all the running containers </w:t>
+      </w:r>
+    </w:p>
+    <w:p/>
+    <w:p>
+      <w:r>
+        <w:t>Docker run -p 5001:5000 -d in28min/todo-rest-api-h2:1.0.0.RELEASE</w:t>
+      </w:r>
+    </w:p>
+    <w:p>
+      <w:pPr>
+        <w:pBdr>
+          <w:bottom w:val="double" w:sz="6" w:space="1" w:color="auto"/>
+        </w:pBdr>
+      </w:pPr>
+      <w:r>
+        <w:t>To run another container of the same image</w:t>
+      </w:r>
+    </w:p>
+    <w:p>
+      <w:r>
+        <w:t xml:space="preserve">Docker images </w:t>
+      </w:r>
+    </w:p>
+    <w:p>
+      <w:pPr>
+        <w:pBdr>
+          <w:bottom w:val="double" w:sz="6" w:space="1" w:color="auto"/>
+        </w:pBdr>
+      </w:pPr>
+      <w:r>
+        <w:t xml:space="preserve">To show all the images present LOCALLY that have been pulled from docker hub  </w:t>
+      </w:r>
+    </w:p>
+    <w:p>
+      <w:r>
+        <w:t>Docker container stop &lt;container id&gt;</w:t>
+      </w:r>
+    </w:p>
+    <w:p>
+      <w:r>
+        <w:t xml:space="preserve">To stop the container from </w:t>
+      </w:r>
+      <w:proofErr w:type="spellStart"/>
+      <w:r>
+        <w:t>ruynning</w:t>
       </w:r>
       <w:proofErr w:type="spellEnd"/>
       <w:r>
@@ -427,6 +430,56 @@
     </w:sectPr>
   </w:body>
 </w:document>
+</file>
+
+<file path=word/endnotes.xml><?xml version="1.0" encoding="utf-8"?>
+<w:endnotes xmlns:wpc="http://schemas.microsoft.com/office/word/2010/wordprocessingCanvas" xmlns:cx="http://schemas.microsoft.com/office/drawing/2014/chartex" xmlns:cx1="http://schemas.microsoft.com/office/drawing/2015/9/8/chartex" xmlns:cx2="http://schemas.microsoft.com/office/drawing/2015/10/21/chartex" xmlns:cx3="http://schemas.microsoft.com/office/drawing/2016/5/9/chartex" xmlns:cx4="http://schemas.microsoft.com/office/drawing/2016/5/10/chartex" xmlns:cx5="http://schemas.microsoft.com/office/drawing/2016/5/11/chartex" xmlns:cx6="http://schemas.microsoft.com/office/drawing/2016/5/12/chartex" xmlns:cx7="http://schemas.microsoft.com/office/drawing/2016/5/13/chartex" xmlns:cx8="http://schemas.microsoft.com/office/drawing/2016/5/14/chartex" xmlns:mc="http://schemas.openxmlformats.org/markup-compatibility/2006" xmlns:aink="http://schemas.microsoft.com/office/drawing/2016/ink" xmlns:am3d="http://schemas.microsoft.com/office/drawing/2017/model3d" xmlns:o="urn:schemas-microsoft-com:office:office" xmlns:oel="http://schemas.microsoft.com/office/2019/extlst" xmlns:r="http://schemas.openxmlformats.org/officeDocument/2006/relationships" xmlns:m="http://schemas.openxmlformats.org/officeDocument/2006/math" xmlns:v="urn:schemas-microsoft-com:vml" xmlns:wp14="http://schemas.microsoft.com/office/word/2010/wordprocessingDrawing" xmlns:wp="http://schemas.openxmlformats.org/drawingml/2006/wordprocessingDrawing" xmlns:w10="urn:schemas-microsoft-com:office:word" xmlns:w="http://schemas.openxmlformats.org/wordprocessingml/2006/main" xmlns:w14="http://schemas.microsoft.com/office/word/2010/wordml" xmlns:w15="http://schemas.microsoft.com/office/word/2012/wordml" xmlns:w16cex="http://schemas.microsoft.com/office/word/2018/wordml/cex" xmlns:w16cid="http://schemas.microsoft.com/office/word/2016/wordml/cid" xmlns:w16="http://schemas.microsoft.com/office/word/2018/wordml" xmlns:w16sdtdh="http://schemas.microsoft.com/office/word/2020/wordml/sdtdatahash" xmlns:w16se="http://schemas.microsoft.com/office/word/2015/wordml/symex" xmlns:wpg="http://schemas.microsoft.com/office/word/2010/wordprocessingGroup" xmlns:wpi="http://schemas.microsoft.com/office/word/2010/wordprocessingInk" xmlns:wne="http://schemas.microsoft.com/office/word/2006/wordml" xmlns:wps="http://schemas.microsoft.com/office/word/2010/wordprocessingShape" mc:Ignorable="w14 w15 w16se w16cid w16 w16cex w16sdtdh wp14">
+  <w:endnote w:type="separator" w:id="-1">
+    <w:p>
+      <w:pPr>
+        <w:spacing w:after="0" w:line="240" w:lineRule="auto"/>
+      </w:pPr>
+      <w:r>
+        <w:separator/>
+      </w:r>
+    </w:p>
+  </w:endnote>
+  <w:endnote w:type="continuationSeparator" w:id="0">
+    <w:p>
+      <w:pPr>
+        <w:spacing w:after="0" w:line="240" w:lineRule="auto"/>
+      </w:pPr>
+      <w:r>
+        <w:continuationSeparator/>
+      </w:r>
+    </w:p>
+  </w:endnote>
+</w:endnotes>
+</file>
+
+<file path=word/footnotes.xml><?xml version="1.0" encoding="utf-8"?>
+<w:footnotes xmlns:wpc="http://schemas.microsoft.com/office/word/2010/wordprocessingCanvas" xmlns:cx="http://schemas.microsoft.com/office/drawing/2014/chartex" xmlns:cx1="http://schemas.microsoft.com/office/drawing/2015/9/8/chartex" xmlns:cx2="http://schemas.microsoft.com/office/drawing/2015/10/21/chartex" xmlns:cx3="http://schemas.microsoft.com/office/drawing/2016/5/9/chartex" xmlns:cx4="http://schemas.microsoft.com/office/drawing/2016/5/10/chartex" xmlns:cx5="http://schemas.microsoft.com/office/drawing/2016/5/11/chartex" xmlns:cx6="http://schemas.microsoft.com/office/drawing/2016/5/12/chartex" xmlns:cx7="http://schemas.microsoft.com/office/drawing/2016/5/13/chartex" xmlns:cx8="http://schemas.microsoft.com/office/drawing/2016/5/14/chartex" xmlns:mc="http://schemas.openxmlformats.org/markup-compatibility/2006" xmlns:aink="http://schemas.microsoft.com/office/drawing/2016/ink" xmlns:am3d="http://schemas.microsoft.com/office/drawing/2017/model3d" xmlns:o="urn:schemas-microsoft-com:office:office" xmlns:oel="http://schemas.microsoft.com/office/2019/extlst" xmlns:r="http://schemas.openxmlformats.org/officeDocument/2006/relationships" xmlns:m="http://schemas.openxmlformats.org/officeDocument/2006/math" xmlns:v="urn:schemas-microsoft-com:vml" xmlns:wp14="http://schemas.microsoft.com/office/word/2010/wordprocessingDrawing" xmlns:wp="http://schemas.openxmlformats.org/drawingml/2006/wordprocessingDrawing" xmlns:w10="urn:schemas-microsoft-com:office:word" xmlns:w="http://schemas.openxmlformats.org/wordprocessingml/2006/main" xmlns:w14="http://schemas.microsoft.com/office/word/2010/wordml" xmlns:w15="http://schemas.microsoft.com/office/word/2012/wordml" xmlns:w16cex="http://schemas.microsoft.com/office/word/2018/wordml/cex" xmlns:w16cid="http://schemas.microsoft.com/office/word/2016/wordml/cid" xmlns:w16="http://schemas.microsoft.com/office/word/2018/wordml" xmlns:w16sdtdh="http://schemas.microsoft.com/office/word/2020/wordml/sdtdatahash" xmlns:w16se="http://schemas.microsoft.com/office/word/2015/wordml/symex" xmlns:wpg="http://schemas.microsoft.com/office/word/2010/wordprocessingGroup" xmlns:wpi="http://schemas.microsoft.com/office/word/2010/wordprocessingInk" xmlns:wne="http://schemas.microsoft.com/office/word/2006/wordml" xmlns:wps="http://schemas.microsoft.com/office/word/2010/wordprocessingShape" mc:Ignorable="w14 w15 w16se w16cid w16 w16cex w16sdtdh wp14">
+  <w:footnote w:type="separator" w:id="-1">
+    <w:p>
+      <w:pPr>
+        <w:spacing w:after="0" w:line="240" w:lineRule="auto"/>
+      </w:pPr>
+      <w:r>
+        <w:separator/>
+      </w:r>
+    </w:p>
+  </w:footnote>
+  <w:footnote w:type="continuationSeparator" w:id="0">
+    <w:p>
+      <w:pPr>
+        <w:spacing w:after="0" w:line="240" w:lineRule="auto"/>
+      </w:pPr>
+      <w:r>
+        <w:continuationSeparator/>
+      </w:r>
+    </w:p>
+  </w:footnote>
+</w:footnotes>
 </file>
 
 <file path=word/numbering.xml><?xml version="1.0" encoding="utf-8"?>
@@ -1147,6 +1200,50 @@
       <w:contextualSpacing/>
     </w:pPr>
   </w:style>
+  <w:style w:type="paragraph" w:styleId="Header">
+    <w:name w:val="header"/>
+    <w:basedOn w:val="Normal"/>
+    <w:link w:val="HeaderChar"/>
+    <w:uiPriority w:val="99"/>
+    <w:unhideWhenUsed/>
+    <w:rsid w:val="005652BF"/>
+    <w:pPr>
+      <w:tabs>
+        <w:tab w:val="center" w:pos="4513"/>
+        <w:tab w:val="right" w:pos="9026"/>
+      </w:tabs>
+      <w:spacing w:after="0" w:line="240" w:lineRule="auto"/>
+    </w:pPr>
+  </w:style>
+  <w:style w:type="character" w:customStyle="1" w:styleId="HeaderChar">
+    <w:name w:val="Header Char"/>
+    <w:basedOn w:val="DefaultParagraphFont"/>
+    <w:link w:val="Header"/>
+    <w:uiPriority w:val="99"/>
+    <w:rsid w:val="005652BF"/>
+  </w:style>
+  <w:style w:type="paragraph" w:styleId="Footer">
+    <w:name w:val="footer"/>
+    <w:basedOn w:val="Normal"/>
+    <w:link w:val="FooterChar"/>
+    <w:uiPriority w:val="99"/>
+    <w:unhideWhenUsed/>
+    <w:rsid w:val="005652BF"/>
+    <w:pPr>
+      <w:tabs>
+        <w:tab w:val="center" w:pos="4513"/>
+        <w:tab w:val="right" w:pos="9026"/>
+      </w:tabs>
+      <w:spacing w:after="0" w:line="240" w:lineRule="auto"/>
+    </w:pPr>
+  </w:style>
+  <w:style w:type="character" w:customStyle="1" w:styleId="FooterChar">
+    <w:name w:val="Footer Char"/>
+    <w:basedOn w:val="DefaultParagraphFont"/>
+    <w:link w:val="Footer"/>
+    <w:uiPriority w:val="99"/>
+    <w:rsid w:val="005652BF"/>
+  </w:style>
 </w:styles>
 </file>
 

</xml_diff>

<commit_message>
why docker is popular
</commit_message>
<xml_diff>
--- a/docker quick notes.docx
+++ b/docker quick notes.docx
@@ -3,9 +3,19 @@
 <w:document xmlns:wpc="http://schemas.microsoft.com/office/word/2010/wordprocessingCanvas" xmlns:cx="http://schemas.microsoft.com/office/drawing/2014/chartex" xmlns:cx1="http://schemas.microsoft.com/office/drawing/2015/9/8/chartex" xmlns:cx2="http://schemas.microsoft.com/office/drawing/2015/10/21/chartex" xmlns:cx3="http://schemas.microsoft.com/office/drawing/2016/5/9/chartex" xmlns:cx4="http://schemas.microsoft.com/office/drawing/2016/5/10/chartex" xmlns:cx5="http://schemas.microsoft.com/office/drawing/2016/5/11/chartex" xmlns:cx6="http://schemas.microsoft.com/office/drawing/2016/5/12/chartex" xmlns:cx7="http://schemas.microsoft.com/office/drawing/2016/5/13/chartex" xmlns:cx8="http://schemas.microsoft.com/office/drawing/2016/5/14/chartex" xmlns:mc="http://schemas.openxmlformats.org/markup-compatibility/2006" xmlns:aink="http://schemas.microsoft.com/office/drawing/2016/ink" xmlns:am3d="http://schemas.microsoft.com/office/drawing/2017/model3d" xmlns:o="urn:schemas-microsoft-com:office:office" xmlns:oel="http://schemas.microsoft.com/office/2019/extlst" xmlns:r="http://schemas.openxmlformats.org/officeDocument/2006/relationships" xmlns:m="http://schemas.openxmlformats.org/officeDocument/2006/math" xmlns:v="urn:schemas-microsoft-com:vml" xmlns:wp14="http://schemas.microsoft.com/office/word/2010/wordprocessingDrawing" xmlns:wp="http://schemas.openxmlformats.org/drawingml/2006/wordprocessingDrawing" xmlns:w10="urn:schemas-microsoft-com:office:word" xmlns:w="http://schemas.openxmlformats.org/wordprocessingml/2006/main" xmlns:w14="http://schemas.microsoft.com/office/word/2010/wordml" xmlns:w15="http://schemas.microsoft.com/office/word/2012/wordml" xmlns:w16cex="http://schemas.microsoft.com/office/word/2018/wordml/cex" xmlns:w16cid="http://schemas.microsoft.com/office/word/2016/wordml/cid" xmlns:w16="http://schemas.microsoft.com/office/word/2018/wordml" xmlns:w16sdtdh="http://schemas.microsoft.com/office/word/2020/wordml/sdtdatahash" xmlns:w16se="http://schemas.microsoft.com/office/word/2015/wordml/symex" xmlns:wpg="http://schemas.microsoft.com/office/word/2010/wordprocessingGroup" xmlns:wpi="http://schemas.microsoft.com/office/word/2010/wordprocessingInk" xmlns:wne="http://schemas.microsoft.com/office/word/2006/wordml" xmlns:wps="http://schemas.microsoft.com/office/word/2010/wordprocessingShape" mc:Ignorable="w14 w15 w16se w16cid w16 w16cex w16sdtdh wp14">
   <w:body>
     <w:p>
-      <w:r>
-        <w:t>Usecase where docker is most useful</w:t>
-      </w:r>
+      <w:proofErr w:type="spellStart"/>
+      <w:r>
+        <w:t>Usecase</w:t>
+      </w:r>
+      <w:proofErr w:type="spellEnd"/>
+      <w:r>
+        <w:t xml:space="preserve"> where docker is most </w:t>
+      </w:r>
+      <w:proofErr w:type="gramStart"/>
+      <w:r>
+        <w:t>useful</w:t>
+      </w:r>
+      <w:proofErr w:type="gramEnd"/>
     </w:p>
     <w:p>
       <w:pPr>
@@ -16,7 +26,15 @@
         </w:numPr>
       </w:pPr>
       <w:r>
-        <w:t xml:space="preserve">You are a developer in a team </w:t>
+        <w:t xml:space="preserve">You are a developer in a </w:t>
+      </w:r>
+      <w:proofErr w:type="gramStart"/>
+      <w:r>
+        <w:t>team</w:t>
+      </w:r>
+      <w:proofErr w:type="gramEnd"/>
+      <w:r>
+        <w:t xml:space="preserve"> </w:t>
       </w:r>
     </w:p>
     <w:p>
@@ -28,14 +46,32 @@
         </w:numPr>
       </w:pPr>
       <w:r>
-        <w:t>Want to quickly deploy application to qa environment</w:t>
-      </w:r>
-    </w:p>
-    <w:p/>
-    <w:p>
-      <w:r>
-        <w:t>Step 1: check if docker is installed</w:t>
-      </w:r>
+        <w:t xml:space="preserve">Want to quickly deploy application to </w:t>
+      </w:r>
+      <w:proofErr w:type="spellStart"/>
+      <w:r>
+        <w:t>qa</w:t>
+      </w:r>
+      <w:proofErr w:type="spellEnd"/>
+      <w:r>
+        <w:t xml:space="preserve"> </w:t>
+      </w:r>
+      <w:proofErr w:type="gramStart"/>
+      <w:r>
+        <w:t>environment</w:t>
+      </w:r>
+      <w:proofErr w:type="gramEnd"/>
+    </w:p>
+    <w:p/>
+    <w:p>
+      <w:r>
+        <w:t xml:space="preserve">Step 1: check if docker is </w:t>
+      </w:r>
+      <w:proofErr w:type="gramStart"/>
+      <w:r>
+        <w:t>installed</w:t>
+      </w:r>
+      <w:proofErr w:type="gramEnd"/>
     </w:p>
     <w:p>
       <w:r>
@@ -82,8 +118,13 @@
     <w:p/>
     <w:p>
       <w:r>
-        <w:t>Docker run in28min/todo-rest-api-h2:1.0.0.RELEASE</w:t>
-      </w:r>
+        <w:t>Docker run in28min/todo-rest-api-h2:1.0.</w:t>
+      </w:r>
+      <w:proofErr w:type="gramStart"/>
+      <w:r>
+        <w:t>0.RELEASE</w:t>
+      </w:r>
+      <w:proofErr w:type="gramEnd"/>
     </w:p>
     <w:p/>
     <w:p>
@@ -108,7 +149,15 @@
         </w:numPr>
       </w:pPr>
       <w:r>
-        <w:t>But java is not installed ? how is it running ?</w:t>
+        <w:t xml:space="preserve">But java is not </w:t>
+      </w:r>
+      <w:proofErr w:type="gramStart"/>
+      <w:r>
+        <w:t>installed ?</w:t>
+      </w:r>
+      <w:proofErr w:type="gramEnd"/>
+      <w:r>
+        <w:t xml:space="preserve"> how is it running ?</w:t>
       </w:r>
     </w:p>
     <w:p>
@@ -123,7 +172,15 @@
         </w:pBdr>
       </w:pPr>
       <w:r>
-        <w:t xml:space="preserve">Docker – makes deploying applications a cake walk! </w:t>
+        <w:t xml:space="preserve">Docker – makes deploying applications a cake </w:t>
+      </w:r>
+      <w:proofErr w:type="gramStart"/>
+      <w:r>
+        <w:t>walk</w:t>
+      </w:r>
+      <w:proofErr w:type="gramEnd"/>
+      <w:r>
+        <w:t xml:space="preserve">! </w:t>
       </w:r>
     </w:p>
     <w:p/>
@@ -153,8 +210,13 @@
         </w:numPr>
       </w:pPr>
       <w:r>
-        <w:t>Docker run in28min/todo-rest-api-h2:1.0.0.RELEASE</w:t>
-      </w:r>
+        <w:t>Docker run in28min/todo-rest-api-h2:1.0.</w:t>
+      </w:r>
+      <w:proofErr w:type="gramStart"/>
+      <w:r>
+        <w:t>0.RELEASE</w:t>
+      </w:r>
+      <w:proofErr w:type="gramEnd"/>
     </w:p>
     <w:p/>
     <w:p>
@@ -179,7 +241,15 @@
         <w:sym w:font="Wingdings" w:char="F0E0"/>
       </w:r>
       <w:r>
-        <w:t xml:space="preserve"> anyone can access </w:t>
+        <w:t xml:space="preserve"> anyone can </w:t>
+      </w:r>
+      <w:proofErr w:type="gramStart"/>
+      <w:r>
+        <w:t>access</w:t>
+      </w:r>
+      <w:proofErr w:type="gramEnd"/>
+      <w:r>
+        <w:t xml:space="preserve"> </w:t>
       </w:r>
     </w:p>
     <w:p/>
@@ -191,7 +261,15 @@
         <w:sym w:font="Wingdings" w:char="F0E0"/>
       </w:r>
       <w:r>
-        <w:t xml:space="preserve"> this is a repository </w:t>
+        <w:t xml:space="preserve"> this is a </w:t>
+      </w:r>
+      <w:proofErr w:type="gramStart"/>
+      <w:r>
+        <w:t>repository</w:t>
+      </w:r>
+      <w:proofErr w:type="gramEnd"/>
+      <w:r>
+        <w:t xml:space="preserve"> </w:t>
       </w:r>
     </w:p>
     <w:p/>
@@ -203,8 +281,13 @@
         <w:sym w:font="Wingdings" w:char="F0E0"/>
       </w:r>
       <w:r>
-        <w:t xml:space="preserve"> which are versions</w:t>
-      </w:r>
+        <w:t xml:space="preserve"> which are </w:t>
+      </w:r>
+      <w:proofErr w:type="gramStart"/>
+      <w:r>
+        <w:t>versions</w:t>
+      </w:r>
+      <w:proofErr w:type="gramEnd"/>
     </w:p>
     <w:p/>
     <w:p>
@@ -215,7 +298,15 @@
         <w:sym w:font="Wingdings" w:char="F0E0"/>
       </w:r>
       <w:r>
-        <w:t xml:space="preserve"> all the things that the application needs to run </w:t>
+        <w:t xml:space="preserve"> all the things that the application needs to </w:t>
+      </w:r>
+      <w:proofErr w:type="gramStart"/>
+      <w:r>
+        <w:t>run</w:t>
+      </w:r>
+      <w:proofErr w:type="gramEnd"/>
+      <w:r>
+        <w:t xml:space="preserve"> </w:t>
       </w:r>
     </w:p>
     <w:p/>
@@ -251,13 +342,26 @@
     <w:p/>
     <w:p>
       <w:r>
-        <w:t xml:space="preserve">Docker run -p 5000:5000 in28min/todo-rest-api-h2:1.0.0.RELEASE </w:t>
-      </w:r>
-    </w:p>
-    <w:p/>
-    <w:p>
-      <w:r>
-        <w:t xml:space="preserve">Hostport </w:t>
+        <w:t>Docker run -p 5000:5000 in28min/todo-rest-api-h2:1.0.</w:t>
+      </w:r>
+      <w:proofErr w:type="gramStart"/>
+      <w:r>
+        <w:t>0.RELEASE</w:t>
+      </w:r>
+      <w:proofErr w:type="gramEnd"/>
+      <w:r>
+        <w:t xml:space="preserve"> </w:t>
+      </w:r>
+    </w:p>
+    <w:p/>
+    <w:p>
+      <w:proofErr w:type="spellStart"/>
+      <w:r>
+        <w:t>Hostport</w:t>
+      </w:r>
+      <w:proofErr w:type="spellEnd"/>
+      <w:r>
+        <w:t xml:space="preserve"> </w:t>
       </w:r>
       <w:r>
         <w:sym w:font="Wingdings" w:char="F0E0"/>
@@ -272,8 +376,13 @@
           <w:bottom w:val="double" w:sz="6" w:space="1" w:color="auto"/>
         </w:pBdr>
       </w:pPr>
-      <w:r>
-        <w:t xml:space="preserve">Containerport </w:t>
+      <w:proofErr w:type="spellStart"/>
+      <w:r>
+        <w:t>Containerport</w:t>
+      </w:r>
+      <w:proofErr w:type="spellEnd"/>
+      <w:r>
+        <w:t xml:space="preserve"> </w:t>
       </w:r>
       <w:r>
         <w:sym w:font="Wingdings" w:char="F0E0"/>
@@ -284,7 +393,31 @@
     </w:p>
     <w:p>
       <w:r>
-        <w:t xml:space="preserve">To run the application , you need to specify both hostport and containerport </w:t>
+        <w:t xml:space="preserve">To run the </w:t>
+      </w:r>
+      <w:proofErr w:type="gramStart"/>
+      <w:r>
+        <w:t>application ,</w:t>
+      </w:r>
+      <w:proofErr w:type="gramEnd"/>
+      <w:r>
+        <w:t xml:space="preserve"> you need to specify both </w:t>
+      </w:r>
+      <w:proofErr w:type="spellStart"/>
+      <w:r>
+        <w:t>hostport</w:t>
+      </w:r>
+      <w:proofErr w:type="spellEnd"/>
+      <w:r>
+        <w:t xml:space="preserve"> and </w:t>
+      </w:r>
+      <w:proofErr w:type="spellStart"/>
+      <w:r>
+        <w:t>containerport</w:t>
+      </w:r>
+      <w:proofErr w:type="spellEnd"/>
+      <w:r>
+        <w:t xml:space="preserve"> </w:t>
       </w:r>
     </w:p>
     <w:p/>
@@ -300,14 +433,27 @@
     <w:p>
       <w:r>
         <w:lastRenderedPageBreak/>
-        <w:t xml:space="preserve">You don’t want the application to be tied to the terminal </w:t>
-      </w:r>
-    </w:p>
-    <w:p/>
-    <w:p>
-      <w:r>
-        <w:t>Docker run -p 5000:5000 -d in28min/todo-rest-api-h2:1.0.0.RELEASE</w:t>
-      </w:r>
+        <w:t xml:space="preserve">You don’t want the application to be tied to the </w:t>
+      </w:r>
+      <w:proofErr w:type="gramStart"/>
+      <w:r>
+        <w:t>terminal</w:t>
+      </w:r>
+      <w:proofErr w:type="gramEnd"/>
+      <w:r>
+        <w:t xml:space="preserve"> </w:t>
+      </w:r>
+    </w:p>
+    <w:p/>
+    <w:p>
+      <w:r>
+        <w:t>Docker run -p 5000:5000 -d in28min/todo-rest-api-h2:1.0.</w:t>
+      </w:r>
+      <w:proofErr w:type="gramStart"/>
+      <w:r>
+        <w:t>0.RELEASE</w:t>
+      </w:r>
+      <w:proofErr w:type="gramEnd"/>
     </w:p>
     <w:p/>
     <w:p>
@@ -329,14 +475,27 @@
     <w:p/>
     <w:p>
       <w:r>
-        <w:t xml:space="preserve">See all the running containers </w:t>
-      </w:r>
-    </w:p>
-    <w:p/>
-    <w:p>
-      <w:r>
-        <w:t>Docker run -p 5001:5000 -d in28min/todo-rest-api-h2:1.0.0.RELEASE</w:t>
-      </w:r>
+        <w:t xml:space="preserve">See all the running </w:t>
+      </w:r>
+      <w:proofErr w:type="gramStart"/>
+      <w:r>
+        <w:t>containers</w:t>
+      </w:r>
+      <w:proofErr w:type="gramEnd"/>
+      <w:r>
+        <w:t xml:space="preserve"> </w:t>
+      </w:r>
+    </w:p>
+    <w:p/>
+    <w:p>
+      <w:r>
+        <w:t>Docker run -p 5001:5000 -d in28min/todo-rest-api-h2:1.0.</w:t>
+      </w:r>
+      <w:proofErr w:type="gramStart"/>
+      <w:r>
+        <w:t>0.RELEASE</w:t>
+      </w:r>
+      <w:proofErr w:type="gramEnd"/>
     </w:p>
     <w:p>
       <w:pPr>
@@ -360,7 +519,15 @@
         </w:pBdr>
       </w:pPr>
       <w:r>
-        <w:t xml:space="preserve">To show all the images present LOCALLY that have been pulled from docker hub  </w:t>
+        <w:t xml:space="preserve">To show all the images present LOCALLY that have been pulled from docker </w:t>
+      </w:r>
+      <w:proofErr w:type="gramStart"/>
+      <w:r>
+        <w:t>hub</w:t>
+      </w:r>
+      <w:proofErr w:type="gramEnd"/>
+      <w:r>
+        <w:t xml:space="preserve">  </w:t>
       </w:r>
     </w:p>
     <w:p>
@@ -370,7 +537,15 @@
     </w:p>
     <w:p>
       <w:r>
-        <w:t xml:space="preserve">To stop the container from ruynning </w:t>
+        <w:t xml:space="preserve">To stop the container from </w:t>
+      </w:r>
+      <w:proofErr w:type="spellStart"/>
+      <w:r>
+        <w:t>ruynning</w:t>
+      </w:r>
+      <w:proofErr w:type="spellEnd"/>
+      <w:r>
+        <w:t xml:space="preserve"> </w:t>
       </w:r>
     </w:p>
     <w:p/>
@@ -413,6 +588,135 @@
         </w:drawing>
       </w:r>
     </w:p>
+    <w:p/>
+    <w:p/>
+    <w:p/>
+    <w:p/>
+    <w:p>
+      <w:r>
+        <w:lastRenderedPageBreak/>
+        <w:t xml:space="preserve">Why is docker popular? </w:t>
+      </w:r>
+    </w:p>
+    <w:p/>
+    <w:p>
+      <w:r>
+        <w:drawing>
+          <wp:inline distT="0" distB="0" distL="0" distR="0" wp14:anchorId="780D6084" wp14:editId="343CA7C8">
+            <wp:extent cx="4370449" cy="2331922"/>
+            <wp:effectExtent l="0" t="0" r="0" b="0"/>
+            <wp:docPr id="3" name="Picture 3" descr="Chart, treemap chart&#10;&#10;Description automatically generated"/>
+            <wp:cNvGraphicFramePr>
+              <a:graphicFrameLocks xmlns:a="http://schemas.openxmlformats.org/drawingml/2006/main" noChangeAspect="1"/>
+            </wp:cNvGraphicFramePr>
+            <a:graphic xmlns:a="http://schemas.openxmlformats.org/drawingml/2006/main">
+              <a:graphicData uri="http://schemas.openxmlformats.org/drawingml/2006/picture">
+                <pic:pic xmlns:pic="http://schemas.openxmlformats.org/drawingml/2006/picture">
+                  <pic:nvPicPr>
+                    <pic:cNvPr id="3" name="Picture 3" descr="Chart, treemap chart&#10;&#10;Description automatically generated"/>
+                    <pic:cNvPicPr/>
+                  </pic:nvPicPr>
+                  <pic:blipFill>
+                    <a:blip r:embed="rId9"/>
+                    <a:stretch>
+                      <a:fillRect/>
+                    </a:stretch>
+                  </pic:blipFill>
+                  <pic:spPr>
+                    <a:xfrm>
+                      <a:off x="0" y="0"/>
+                      <a:ext cx="4370449" cy="2331922"/>
+                    </a:xfrm>
+                    <a:prstGeom prst="rect">
+                      <a:avLst/>
+                    </a:prstGeom>
+                  </pic:spPr>
+                </pic:pic>
+              </a:graphicData>
+            </a:graphic>
+          </wp:inline>
+        </w:drawing>
+      </w:r>
+    </w:p>
+    <w:p>
+      <w:r>
+        <w:drawing>
+          <wp:inline distT="0" distB="0" distL="0" distR="0" wp14:anchorId="33C6C250" wp14:editId="6B1957F1">
+            <wp:extent cx="4141829" cy="2312870"/>
+            <wp:effectExtent l="0" t="0" r="0" b="0"/>
+            <wp:docPr id="4" name="Picture 4" descr="Chart&#10;&#10;Description automatically generated with low confidence"/>
+            <wp:cNvGraphicFramePr>
+              <a:graphicFrameLocks xmlns:a="http://schemas.openxmlformats.org/drawingml/2006/main" noChangeAspect="1"/>
+            </wp:cNvGraphicFramePr>
+            <a:graphic xmlns:a="http://schemas.openxmlformats.org/drawingml/2006/main">
+              <a:graphicData uri="http://schemas.openxmlformats.org/drawingml/2006/picture">
+                <pic:pic xmlns:pic="http://schemas.openxmlformats.org/drawingml/2006/picture">
+                  <pic:nvPicPr>
+                    <pic:cNvPr id="4" name="Picture 4" descr="Chart&#10;&#10;Description automatically generated with low confidence"/>
+                    <pic:cNvPicPr/>
+                  </pic:nvPicPr>
+                  <pic:blipFill>
+                    <a:blip r:embed="rId10"/>
+                    <a:stretch>
+                      <a:fillRect/>
+                    </a:stretch>
+                  </pic:blipFill>
+                  <pic:spPr>
+                    <a:xfrm>
+                      <a:off x="0" y="0"/>
+                      <a:ext cx="4141829" cy="2312870"/>
+                    </a:xfrm>
+                    <a:prstGeom prst="rect">
+                      <a:avLst/>
+                    </a:prstGeom>
+                  </pic:spPr>
+                </pic:pic>
+              </a:graphicData>
+            </a:graphic>
+          </wp:inline>
+        </w:drawing>
+      </w:r>
+    </w:p>
+    <w:p>
+      <w:proofErr w:type="spellStart"/>
+      <w:r>
+        <w:t>Vms</w:t>
+      </w:r>
+      <w:proofErr w:type="spellEnd"/>
+      <w:r>
+        <w:t xml:space="preserve"> are heavyweight – need guest </w:t>
+      </w:r>
+      <w:proofErr w:type="spellStart"/>
+      <w:r>
+        <w:t>os</w:t>
+      </w:r>
+      <w:proofErr w:type="spellEnd"/>
+      <w:r>
+        <w:t xml:space="preserve"> and host </w:t>
+      </w:r>
+      <w:proofErr w:type="spellStart"/>
+      <w:r>
+        <w:t>os</w:t>
+      </w:r>
+      <w:proofErr w:type="spellEnd"/>
+      <w:r>
+        <w:t xml:space="preserve">! </w:t>
+      </w:r>
+    </w:p>
+    <w:p>
+      <w:r>
+        <w:t xml:space="preserve">Docker dun need guest </w:t>
+      </w:r>
+      <w:proofErr w:type="spellStart"/>
+      <w:r>
+        <w:t>os</w:t>
+      </w:r>
+      <w:proofErr w:type="spellEnd"/>
+      <w:r>
+        <w:t xml:space="preserve"> </w:t>
+      </w:r>
+    </w:p>
+    <w:p/>
     <w:sectPr>
       <w:pgSz w:w="11906" w:h="16838"/>
       <w:pgMar w:top="1440" w:right="1440" w:bottom="1440" w:left="1440" w:header="708" w:footer="708" w:gutter="0"/>

</xml_diff>

<commit_message>
some more docker commands
</commit_message>
<xml_diff>
--- a/docker quick notes.docx
+++ b/docker quick notes.docx
@@ -9,13 +9,8 @@
       </w:r>
       <w:proofErr w:type="spellEnd"/>
       <w:r>
-        <w:t xml:space="preserve"> where docker is most </w:t>
-      </w:r>
-      <w:proofErr w:type="gramStart"/>
-      <w:r>
-        <w:t>useful</w:t>
-      </w:r>
-      <w:proofErr w:type="gramEnd"/>
+        <w:t xml:space="preserve"> where docker is most useful</w:t>
+      </w:r>
     </w:p>
     <w:p>
       <w:pPr>
@@ -26,15 +21,7 @@
         </w:numPr>
       </w:pPr>
       <w:r>
-        <w:t xml:space="preserve">You are a developer in a </w:t>
-      </w:r>
-      <w:proofErr w:type="gramStart"/>
-      <w:r>
-        <w:t>team</w:t>
-      </w:r>
-      <w:proofErr w:type="gramEnd"/>
-      <w:r>
-        <w:t xml:space="preserve"> </w:t>
+        <w:t xml:space="preserve">You are a developer in a team </w:t>
       </w:r>
     </w:p>
     <w:p>
@@ -54,24 +41,14 @@
       </w:r>
       <w:proofErr w:type="spellEnd"/>
       <w:r>
-        <w:t xml:space="preserve"> </w:t>
-      </w:r>
-      <w:proofErr w:type="gramStart"/>
-      <w:r>
-        <w:t>environment</w:t>
-      </w:r>
-      <w:proofErr w:type="gramEnd"/>
-    </w:p>
-    <w:p/>
-    <w:p>
-      <w:r>
-        <w:t xml:space="preserve">Step 1: check if docker is </w:t>
-      </w:r>
-      <w:proofErr w:type="gramStart"/>
-      <w:r>
-        <w:t>installed</w:t>
-      </w:r>
-      <w:proofErr w:type="gramEnd"/>
+        <w:t xml:space="preserve"> environment</w:t>
+      </w:r>
+    </w:p>
+    <w:p/>
+    <w:p>
+      <w:r>
+        <w:t>Step 1: check if docker is installed</w:t>
+      </w:r>
     </w:p>
     <w:p>
       <w:r>
@@ -118,13 +95,8 @@
     <w:p/>
     <w:p>
       <w:r>
-        <w:t>Docker run in28min/todo-rest-api-h2:1.0.</w:t>
-      </w:r>
-      <w:proofErr w:type="gramStart"/>
-      <w:r>
-        <w:t>0.RELEASE</w:t>
-      </w:r>
-      <w:proofErr w:type="gramEnd"/>
+        <w:t>Docker run in28min/todo-rest-api-h2:1.0.0.RELEASE</w:t>
+      </w:r>
     </w:p>
     <w:p/>
     <w:p>
@@ -149,15 +121,7 @@
         </w:numPr>
       </w:pPr>
       <w:r>
-        <w:t xml:space="preserve">But java is not </w:t>
-      </w:r>
-      <w:proofErr w:type="gramStart"/>
-      <w:r>
-        <w:t>installed ?</w:t>
-      </w:r>
-      <w:proofErr w:type="gramEnd"/>
-      <w:r>
-        <w:t xml:space="preserve"> how is it running ?</w:t>
+        <w:t>But java is not installed ? how is it running ?</w:t>
       </w:r>
     </w:p>
     <w:p>
@@ -172,15 +136,7 @@
         </w:pBdr>
       </w:pPr>
       <w:r>
-        <w:t xml:space="preserve">Docker – makes deploying applications a cake </w:t>
-      </w:r>
-      <w:proofErr w:type="gramStart"/>
-      <w:r>
-        <w:t>walk</w:t>
-      </w:r>
-      <w:proofErr w:type="gramEnd"/>
-      <w:r>
-        <w:t xml:space="preserve">! </w:t>
+        <w:t xml:space="preserve">Docker – makes deploying applications a cake walk! </w:t>
       </w:r>
     </w:p>
     <w:p/>
@@ -210,13 +166,8 @@
         </w:numPr>
       </w:pPr>
       <w:r>
-        <w:t>Docker run in28min/todo-rest-api-h2:1.0.</w:t>
-      </w:r>
-      <w:proofErr w:type="gramStart"/>
-      <w:r>
-        <w:t>0.RELEASE</w:t>
-      </w:r>
-      <w:proofErr w:type="gramEnd"/>
+        <w:t>Docker run in28min/todo-rest-api-h2:1.0.0.RELEASE</w:t>
+      </w:r>
     </w:p>
     <w:p/>
     <w:p>
@@ -241,15 +192,7 @@
         <w:sym w:font="Wingdings" w:char="F0E0"/>
       </w:r>
       <w:r>
-        <w:t xml:space="preserve"> anyone can </w:t>
-      </w:r>
-      <w:proofErr w:type="gramStart"/>
-      <w:r>
-        <w:t>access</w:t>
-      </w:r>
-      <w:proofErr w:type="gramEnd"/>
-      <w:r>
-        <w:t xml:space="preserve"> </w:t>
+        <w:t xml:space="preserve"> anyone can access </w:t>
       </w:r>
     </w:p>
     <w:p/>
@@ -261,15 +204,7 @@
         <w:sym w:font="Wingdings" w:char="F0E0"/>
       </w:r>
       <w:r>
-        <w:t xml:space="preserve"> this is a </w:t>
-      </w:r>
-      <w:proofErr w:type="gramStart"/>
-      <w:r>
-        <w:t>repository</w:t>
-      </w:r>
-      <w:proofErr w:type="gramEnd"/>
-      <w:r>
-        <w:t xml:space="preserve"> </w:t>
+        <w:t xml:space="preserve"> this is a repository </w:t>
       </w:r>
     </w:p>
     <w:p/>
@@ -281,13 +216,8 @@
         <w:sym w:font="Wingdings" w:char="F0E0"/>
       </w:r>
       <w:r>
-        <w:t xml:space="preserve"> which are </w:t>
-      </w:r>
-      <w:proofErr w:type="gramStart"/>
-      <w:r>
-        <w:t>versions</w:t>
-      </w:r>
-      <w:proofErr w:type="gramEnd"/>
+        <w:t xml:space="preserve"> which are versions</w:t>
+      </w:r>
     </w:p>
     <w:p/>
     <w:p>
@@ -298,15 +228,7 @@
         <w:sym w:font="Wingdings" w:char="F0E0"/>
       </w:r>
       <w:r>
-        <w:t xml:space="preserve"> all the things that the application needs to </w:t>
-      </w:r>
-      <w:proofErr w:type="gramStart"/>
-      <w:r>
-        <w:t>run</w:t>
-      </w:r>
-      <w:proofErr w:type="gramEnd"/>
-      <w:r>
-        <w:t xml:space="preserve"> </w:t>
+        <w:t xml:space="preserve"> all the things that the application needs to run </w:t>
       </w:r>
     </w:p>
     <w:p/>
@@ -342,15 +264,7 @@
     <w:p/>
     <w:p>
       <w:r>
-        <w:t>Docker run -p 5000:5000 in28min/todo-rest-api-h2:1.0.</w:t>
-      </w:r>
-      <w:proofErr w:type="gramStart"/>
-      <w:r>
-        <w:t>0.RELEASE</w:t>
-      </w:r>
-      <w:proofErr w:type="gramEnd"/>
-      <w:r>
-        <w:t xml:space="preserve"> </w:t>
+        <w:t xml:space="preserve">Docker run -p 5000:5000 in28min/todo-rest-api-h2:1.0.0.RELEASE </w:t>
       </w:r>
     </w:p>
     <w:p/>
@@ -393,15 +307,7 @@
     </w:p>
     <w:p>
       <w:r>
-        <w:t xml:space="preserve">To run the </w:t>
-      </w:r>
-      <w:proofErr w:type="gramStart"/>
-      <w:r>
-        <w:t>application ,</w:t>
-      </w:r>
-      <w:proofErr w:type="gramEnd"/>
-      <w:r>
-        <w:t xml:space="preserve"> you need to specify both </w:t>
+        <w:t xml:space="preserve">To run the application , you need to specify both </w:t>
       </w:r>
       <w:proofErr w:type="spellStart"/>
       <w:r>
@@ -433,27 +339,14 @@
     <w:p>
       <w:r>
         <w:lastRenderedPageBreak/>
-        <w:t xml:space="preserve">You don’t want the application to be tied to the </w:t>
-      </w:r>
-      <w:proofErr w:type="gramStart"/>
-      <w:r>
-        <w:t>terminal</w:t>
-      </w:r>
-      <w:proofErr w:type="gramEnd"/>
-      <w:r>
-        <w:t xml:space="preserve"> </w:t>
-      </w:r>
-    </w:p>
-    <w:p/>
-    <w:p>
-      <w:r>
-        <w:t>Docker run -p 5000:5000 -d in28min/todo-rest-api-h2:1.0.</w:t>
-      </w:r>
-      <w:proofErr w:type="gramStart"/>
-      <w:r>
-        <w:t>0.RELEASE</w:t>
-      </w:r>
-      <w:proofErr w:type="gramEnd"/>
+        <w:t xml:space="preserve">You don’t want the application to be tied to the terminal </w:t>
+      </w:r>
+    </w:p>
+    <w:p/>
+    <w:p>
+      <w:r>
+        <w:t>Docker run -p 5000:5000 -d in28min/todo-rest-api-h2:1.0.0.RELEASE</w:t>
+      </w:r>
     </w:p>
     <w:p/>
     <w:p>
@@ -475,27 +368,14 @@
     <w:p/>
     <w:p>
       <w:r>
-        <w:t xml:space="preserve">See all the running </w:t>
-      </w:r>
-      <w:proofErr w:type="gramStart"/>
-      <w:r>
-        <w:t>containers</w:t>
-      </w:r>
-      <w:proofErr w:type="gramEnd"/>
-      <w:r>
-        <w:t xml:space="preserve"> </w:t>
-      </w:r>
-    </w:p>
-    <w:p/>
-    <w:p>
-      <w:r>
-        <w:t>Docker run -p 5001:5000 -d in28min/todo-rest-api-h2:1.0.</w:t>
-      </w:r>
-      <w:proofErr w:type="gramStart"/>
-      <w:r>
-        <w:t>0.RELEASE</w:t>
-      </w:r>
-      <w:proofErr w:type="gramEnd"/>
+        <w:t xml:space="preserve">See all the running containers </w:t>
+      </w:r>
+    </w:p>
+    <w:p/>
+    <w:p>
+      <w:r>
+        <w:t>Docker run -p 5001:5000 -d in28min/todo-rest-api-h2:1.0.0.RELEASE</w:t>
+      </w:r>
     </w:p>
     <w:p>
       <w:pPr>
@@ -519,15 +399,7 @@
         </w:pBdr>
       </w:pPr>
       <w:r>
-        <w:t xml:space="preserve">To show all the images present LOCALLY that have been pulled from docker </w:t>
-      </w:r>
-      <w:proofErr w:type="gramStart"/>
-      <w:r>
-        <w:t>hub</w:t>
-      </w:r>
-      <w:proofErr w:type="gramEnd"/>
-      <w:r>
-        <w:t xml:space="preserve">  </w:t>
+        <w:t xml:space="preserve">To show all the images present LOCALLY that have been pulled from docker hub  </w:t>
       </w:r>
     </w:p>
     <w:p>
@@ -551,6 +423,9 @@
     <w:p/>
     <w:p>
       <w:r>
+        <w:rPr>
+          <w:noProof/>
+        </w:rPr>
         <w:drawing>
           <wp:inline distT="0" distB="0" distL="0" distR="0" wp14:anchorId="7FFF764C" wp14:editId="7B702A4D">
             <wp:extent cx="5731510" cy="2670175"/>
@@ -601,6 +476,9 @@
     <w:p/>
     <w:p>
       <w:r>
+        <w:rPr>
+          <w:noProof/>
+        </w:rPr>
         <w:drawing>
           <wp:inline distT="0" distB="0" distL="0" distR="0" wp14:anchorId="780D6084" wp14:editId="343CA7C8">
             <wp:extent cx="4370449" cy="2331922"/>
@@ -640,6 +518,9 @@
     </w:p>
     <w:p>
       <w:r>
+        <w:rPr>
+          <w:noProof/>
+        </w:rPr>
         <w:drawing>
           <wp:inline distT="0" distB="0" distL="0" distR="0" wp14:anchorId="33C6C250" wp14:editId="6B1957F1">
             <wp:extent cx="4141829" cy="2312870"/>
@@ -717,6 +598,66 @@
       </w:r>
     </w:p>
     <w:p/>
+    <w:p/>
+    <w:p/>
+    <w:p/>
+    <w:p/>
+    <w:p/>
+    <w:p/>
+    <w:p/>
+    <w:p/>
+    <w:p/>
+    <w:p/>
+    <w:p>
+      <w:r>
+        <w:t>Docker tag in28min/todo-rest-api-h2:1.0.0.RELEASE in28min/todo-rest-api-h2:latest</w:t>
+      </w:r>
+    </w:p>
+    <w:p>
+      <w:r>
+        <w:t xml:space="preserve">Docker pull just pulls, but doesn’t run </w:t>
+      </w:r>
+    </w:p>
+    <w:p>
+      <w:r>
+        <w:t xml:space="preserve">Docker official images </w:t>
+      </w:r>
+      <w:r>
+        <w:sym w:font="Wingdings" w:char="F0E0"/>
+      </w:r>
+      <w:r>
+        <w:t xml:space="preserve"> curated set of docker repos that are stored on </w:t>
+      </w:r>
+      <w:proofErr w:type="spellStart"/>
+      <w:r>
+        <w:t>dockerhub</w:t>
+      </w:r>
+      <w:proofErr w:type="spellEnd"/>
+      <w:r>
+        <w:t xml:space="preserve"> </w:t>
+      </w:r>
+    </w:p>
+    <w:p>
+      <w:r>
+        <w:t xml:space="preserve">Docker image history </w:t>
+      </w:r>
+      <w:r>
+        <w:sym w:font="Wingdings" w:char="F0E0"/>
+      </w:r>
+      <w:r>
+        <w:t xml:space="preserve"> instructions run to create that image </w:t>
+      </w:r>
+    </w:p>
+    <w:p>
+      <w:r>
+        <w:t xml:space="preserve">Docker image inspect </w:t>
+      </w:r>
+    </w:p>
+    <w:p>
+      <w:r>
+        <w:t xml:space="preserve">Docker image remove </w:t>
+      </w:r>
+    </w:p>
     <w:sectPr>
       <w:pgSz w:w="11906" w:h="16838"/>
       <w:pgMar w:top="1440" w:right="1440" w:bottom="1440" w:left="1440" w:header="708" w:footer="708" w:gutter="0"/>

</xml_diff>

<commit_message>
some additional docker commands and notes
</commit_message>
<xml_diff>
--- a/docker quick notes.docx
+++ b/docker quick notes.docx
@@ -9,8 +9,13 @@
       </w:r>
       <w:proofErr w:type="spellEnd"/>
       <w:r>
-        <w:t xml:space="preserve"> where docker is most useful</w:t>
-      </w:r>
+        <w:t xml:space="preserve"> where docker is most </w:t>
+      </w:r>
+      <w:proofErr w:type="gramStart"/>
+      <w:r>
+        <w:t>useful</w:t>
+      </w:r>
+      <w:proofErr w:type="gramEnd"/>
     </w:p>
     <w:p>
       <w:pPr>
@@ -21,7 +26,15 @@
         </w:numPr>
       </w:pPr>
       <w:r>
-        <w:t xml:space="preserve">You are a developer in a team </w:t>
+        <w:t xml:space="preserve">You are a developer in a </w:t>
+      </w:r>
+      <w:proofErr w:type="gramStart"/>
+      <w:r>
+        <w:t>team</w:t>
+      </w:r>
+      <w:proofErr w:type="gramEnd"/>
+      <w:r>
+        <w:t xml:space="preserve"> </w:t>
       </w:r>
     </w:p>
     <w:p>
@@ -41,14 +54,24 @@
       </w:r>
       <w:proofErr w:type="spellEnd"/>
       <w:r>
-        <w:t xml:space="preserve"> environment</w:t>
-      </w:r>
-    </w:p>
-    <w:p/>
-    <w:p>
-      <w:r>
-        <w:t>Step 1: check if docker is installed</w:t>
-      </w:r>
+        <w:t xml:space="preserve"> </w:t>
+      </w:r>
+      <w:proofErr w:type="gramStart"/>
+      <w:r>
+        <w:t>environment</w:t>
+      </w:r>
+      <w:proofErr w:type="gramEnd"/>
+    </w:p>
+    <w:p/>
+    <w:p>
+      <w:r>
+        <w:t xml:space="preserve">Step 1: check if docker is </w:t>
+      </w:r>
+      <w:proofErr w:type="gramStart"/>
+      <w:r>
+        <w:t>installed</w:t>
+      </w:r>
+      <w:proofErr w:type="gramEnd"/>
     </w:p>
     <w:p>
       <w:r>
@@ -95,8 +118,13 @@
     <w:p/>
     <w:p>
       <w:r>
-        <w:t>Docker run in28min/todo-rest-api-h2:1.0.0.RELEASE</w:t>
-      </w:r>
+        <w:t>Docker run in28min/todo-rest-api-h2:1.0.</w:t>
+      </w:r>
+      <w:proofErr w:type="gramStart"/>
+      <w:r>
+        <w:t>0.RELEASE</w:t>
+      </w:r>
+      <w:proofErr w:type="gramEnd"/>
     </w:p>
     <w:p/>
     <w:p>
@@ -121,7 +149,15 @@
         </w:numPr>
       </w:pPr>
       <w:r>
-        <w:t>But java is not installed ? how is it running ?</w:t>
+        <w:t xml:space="preserve">But java is not </w:t>
+      </w:r>
+      <w:proofErr w:type="gramStart"/>
+      <w:r>
+        <w:t>installed ?</w:t>
+      </w:r>
+      <w:proofErr w:type="gramEnd"/>
+      <w:r>
+        <w:t xml:space="preserve"> how is it running ?</w:t>
       </w:r>
     </w:p>
     <w:p>
@@ -136,7 +172,15 @@
         </w:pBdr>
       </w:pPr>
       <w:r>
-        <w:t xml:space="preserve">Docker – makes deploying applications a cake walk! </w:t>
+        <w:t xml:space="preserve">Docker – makes deploying applications a cake </w:t>
+      </w:r>
+      <w:proofErr w:type="gramStart"/>
+      <w:r>
+        <w:t>walk</w:t>
+      </w:r>
+      <w:proofErr w:type="gramEnd"/>
+      <w:r>
+        <w:t xml:space="preserve">! </w:t>
       </w:r>
     </w:p>
     <w:p/>
@@ -166,8 +210,13 @@
         </w:numPr>
       </w:pPr>
       <w:r>
-        <w:t>Docker run in28min/todo-rest-api-h2:1.0.0.RELEASE</w:t>
-      </w:r>
+        <w:t>Docker run in28min/todo-rest-api-h2:1.0.</w:t>
+      </w:r>
+      <w:proofErr w:type="gramStart"/>
+      <w:r>
+        <w:t>0.RELEASE</w:t>
+      </w:r>
+      <w:proofErr w:type="gramEnd"/>
     </w:p>
     <w:p/>
     <w:p>
@@ -192,7 +241,15 @@
         <w:sym w:font="Wingdings" w:char="F0E0"/>
       </w:r>
       <w:r>
-        <w:t xml:space="preserve"> anyone can access </w:t>
+        <w:t xml:space="preserve"> anyone can </w:t>
+      </w:r>
+      <w:proofErr w:type="gramStart"/>
+      <w:r>
+        <w:t>access</w:t>
+      </w:r>
+      <w:proofErr w:type="gramEnd"/>
+      <w:r>
+        <w:t xml:space="preserve"> </w:t>
       </w:r>
     </w:p>
     <w:p/>
@@ -204,7 +261,15 @@
         <w:sym w:font="Wingdings" w:char="F0E0"/>
       </w:r>
       <w:r>
-        <w:t xml:space="preserve"> this is a repository </w:t>
+        <w:t xml:space="preserve"> this is a </w:t>
+      </w:r>
+      <w:proofErr w:type="gramStart"/>
+      <w:r>
+        <w:t>repository</w:t>
+      </w:r>
+      <w:proofErr w:type="gramEnd"/>
+      <w:r>
+        <w:t xml:space="preserve"> </w:t>
       </w:r>
     </w:p>
     <w:p/>
@@ -216,8 +281,13 @@
         <w:sym w:font="Wingdings" w:char="F0E0"/>
       </w:r>
       <w:r>
-        <w:t xml:space="preserve"> which are versions</w:t>
-      </w:r>
+        <w:t xml:space="preserve"> which are </w:t>
+      </w:r>
+      <w:proofErr w:type="gramStart"/>
+      <w:r>
+        <w:t>versions</w:t>
+      </w:r>
+      <w:proofErr w:type="gramEnd"/>
     </w:p>
     <w:p/>
     <w:p>
@@ -228,7 +298,15 @@
         <w:sym w:font="Wingdings" w:char="F0E0"/>
       </w:r>
       <w:r>
-        <w:t xml:space="preserve"> all the things that the application needs to run </w:t>
+        <w:t xml:space="preserve"> all the things that the application needs to </w:t>
+      </w:r>
+      <w:proofErr w:type="gramStart"/>
+      <w:r>
+        <w:t>run</w:t>
+      </w:r>
+      <w:proofErr w:type="gramEnd"/>
+      <w:r>
+        <w:t xml:space="preserve"> </w:t>
       </w:r>
     </w:p>
     <w:p/>
@@ -264,7 +342,15 @@
     <w:p/>
     <w:p>
       <w:r>
-        <w:t xml:space="preserve">Docker run -p 5000:5000 in28min/todo-rest-api-h2:1.0.0.RELEASE </w:t>
+        <w:t>Docker run -p 5000:5000 in28min/todo-rest-api-h2:1.0.</w:t>
+      </w:r>
+      <w:proofErr w:type="gramStart"/>
+      <w:r>
+        <w:t>0.RELEASE</w:t>
+      </w:r>
+      <w:proofErr w:type="gramEnd"/>
+      <w:r>
+        <w:t xml:space="preserve"> </w:t>
       </w:r>
     </w:p>
     <w:p/>
@@ -307,7 +393,15 @@
     </w:p>
     <w:p>
       <w:r>
-        <w:t xml:space="preserve">To run the application , you need to specify both </w:t>
+        <w:t xml:space="preserve">To run the </w:t>
+      </w:r>
+      <w:proofErr w:type="gramStart"/>
+      <w:r>
+        <w:t>application ,</w:t>
+      </w:r>
+      <w:proofErr w:type="gramEnd"/>
+      <w:r>
+        <w:t xml:space="preserve"> you need to specify both </w:t>
       </w:r>
       <w:proofErr w:type="spellStart"/>
       <w:r>
@@ -339,14 +433,27 @@
     <w:p>
       <w:r>
         <w:lastRenderedPageBreak/>
-        <w:t xml:space="preserve">You don’t want the application to be tied to the terminal </w:t>
-      </w:r>
-    </w:p>
-    <w:p/>
-    <w:p>
-      <w:r>
-        <w:t>Docker run -p 5000:5000 -d in28min/todo-rest-api-h2:1.0.0.RELEASE</w:t>
-      </w:r>
+        <w:t xml:space="preserve">You don’t want the application to be tied to the </w:t>
+      </w:r>
+      <w:proofErr w:type="gramStart"/>
+      <w:r>
+        <w:t>terminal</w:t>
+      </w:r>
+      <w:proofErr w:type="gramEnd"/>
+      <w:r>
+        <w:t xml:space="preserve"> </w:t>
+      </w:r>
+    </w:p>
+    <w:p/>
+    <w:p>
+      <w:r>
+        <w:t>Docker run -p 5000:5000 -d in28min/todo-rest-api-h2:1.0.</w:t>
+      </w:r>
+      <w:proofErr w:type="gramStart"/>
+      <w:r>
+        <w:t>0.RELEASE</w:t>
+      </w:r>
+      <w:proofErr w:type="gramEnd"/>
     </w:p>
     <w:p/>
     <w:p>
@@ -368,14 +475,27 @@
     <w:p/>
     <w:p>
       <w:r>
-        <w:t xml:space="preserve">See all the running containers </w:t>
-      </w:r>
-    </w:p>
-    <w:p/>
-    <w:p>
-      <w:r>
-        <w:t>Docker run -p 5001:5000 -d in28min/todo-rest-api-h2:1.0.0.RELEASE</w:t>
-      </w:r>
+        <w:t xml:space="preserve">See all the running </w:t>
+      </w:r>
+      <w:proofErr w:type="gramStart"/>
+      <w:r>
+        <w:t>containers</w:t>
+      </w:r>
+      <w:proofErr w:type="gramEnd"/>
+      <w:r>
+        <w:t xml:space="preserve"> </w:t>
+      </w:r>
+    </w:p>
+    <w:p/>
+    <w:p>
+      <w:r>
+        <w:t>Docker run -p 5001:5000 -d in28min/todo-rest-api-h2:1.0.</w:t>
+      </w:r>
+      <w:proofErr w:type="gramStart"/>
+      <w:r>
+        <w:t>0.RELEASE</w:t>
+      </w:r>
+      <w:proofErr w:type="gramEnd"/>
     </w:p>
     <w:p>
       <w:pPr>
@@ -399,7 +519,15 @@
         </w:pBdr>
       </w:pPr>
       <w:r>
-        <w:t xml:space="preserve">To show all the images present LOCALLY that have been pulled from docker hub  </w:t>
+        <w:t xml:space="preserve">To show all the images present LOCALLY that have been pulled from docker </w:t>
+      </w:r>
+      <w:proofErr w:type="gramStart"/>
+      <w:r>
+        <w:t>hub</w:t>
+      </w:r>
+      <w:proofErr w:type="gramEnd"/>
+      <w:r>
+        <w:t xml:space="preserve">  </w:t>
       </w:r>
     </w:p>
     <w:p>
@@ -610,12 +738,28 @@
     <w:p/>
     <w:p>
       <w:r>
-        <w:t>Docker tag in28min/todo-rest-api-h2:1.0.0.RELEASE in28min/todo-rest-api-h2:latest</w:t>
-      </w:r>
-    </w:p>
-    <w:p>
-      <w:r>
-        <w:t xml:space="preserve">Docker pull just pulls, but doesn’t run </w:t>
+        <w:t>Docker tag in28min/todo-rest-api-h2:1.0.</w:t>
+      </w:r>
+      <w:proofErr w:type="gramStart"/>
+      <w:r>
+        <w:t>0.RELEASE</w:t>
+      </w:r>
+      <w:proofErr w:type="gramEnd"/>
+      <w:r>
+        <w:t xml:space="preserve"> in28min/todo-rest-api-h2:latest</w:t>
+      </w:r>
+    </w:p>
+    <w:p>
+      <w:r>
+        <w:t xml:space="preserve">Docker pull just pulls, but doesn’t </w:t>
+      </w:r>
+      <w:proofErr w:type="gramStart"/>
+      <w:r>
+        <w:t>run</w:t>
+      </w:r>
+      <w:proofErr w:type="gramEnd"/>
+      <w:r>
+        <w:t xml:space="preserve"> </w:t>
       </w:r>
     </w:p>
     <w:p>
@@ -629,10 +773,12 @@
         <w:t xml:space="preserve"> curated set of docker repos that are stored on </w:t>
       </w:r>
       <w:proofErr w:type="spellStart"/>
+      <w:proofErr w:type="gramStart"/>
       <w:r>
         <w:t>dockerhub</w:t>
       </w:r>
       <w:proofErr w:type="spellEnd"/>
+      <w:proofErr w:type="gramEnd"/>
       <w:r>
         <w:t xml:space="preserve"> </w:t>
       </w:r>
@@ -645,19 +791,553 @@
         <w:sym w:font="Wingdings" w:char="F0E0"/>
       </w:r>
       <w:r>
-        <w:t xml:space="preserve"> instructions run to create that image </w:t>
-      </w:r>
-    </w:p>
-    <w:p>
-      <w:r>
-        <w:t xml:space="preserve">Docker image inspect </w:t>
-      </w:r>
-    </w:p>
-    <w:p>
-      <w:r>
-        <w:t xml:space="preserve">Docker image remove </w:t>
-      </w:r>
-    </w:p>
+        <w:t xml:space="preserve"> instructions run to create that </w:t>
+      </w:r>
+      <w:proofErr w:type="gramStart"/>
+      <w:r>
+        <w:t>image</w:t>
+      </w:r>
+      <w:proofErr w:type="gramEnd"/>
+      <w:r>
+        <w:t xml:space="preserve"> </w:t>
+      </w:r>
+    </w:p>
+    <w:p>
+      <w:r>
+        <w:t xml:space="preserve">Docker image </w:t>
+      </w:r>
+      <w:proofErr w:type="gramStart"/>
+      <w:r>
+        <w:t>inspect</w:t>
+      </w:r>
+      <w:proofErr w:type="gramEnd"/>
+      <w:r>
+        <w:t xml:space="preserve"> </w:t>
+      </w:r>
+    </w:p>
+    <w:p>
+      <w:r>
+        <w:t xml:space="preserve">Docker image </w:t>
+      </w:r>
+      <w:proofErr w:type="gramStart"/>
+      <w:r>
+        <w:t>remove</w:t>
+      </w:r>
+      <w:proofErr w:type="gramEnd"/>
+      <w:r>
+        <w:t xml:space="preserve"> </w:t>
+      </w:r>
+    </w:p>
+    <w:p/>
+    <w:p/>
+    <w:p/>
+    <w:p/>
+    <w:p/>
+    <w:p/>
+    <w:p/>
+    <w:p/>
+    <w:p/>
+    <w:p/>
+    <w:p/>
+    <w:p/>
+    <w:p/>
+    <w:p/>
+    <w:p/>
+    <w:p/>
+    <w:p/>
+    <w:p/>
+    <w:p/>
+    <w:p/>
+    <w:p/>
+    <w:p/>
+    <w:p/>
+    <w:p/>
+    <w:p>
+      <w:r>
+        <w:lastRenderedPageBreak/>
+        <w:t>Docker run -p 5000:5000 -d in28min/todo-rest-api-h2:1.0.</w:t>
+      </w:r>
+      <w:proofErr w:type="gramStart"/>
+      <w:r>
+        <w:t>0.RELEASE</w:t>
+      </w:r>
+      <w:proofErr w:type="gramEnd"/>
+      <w:r>
+        <w:t xml:space="preserve"> </w:t>
+      </w:r>
+    </w:p>
+    <w:p>
+      <w:r>
+        <w:t xml:space="preserve">This command creates a </w:t>
+      </w:r>
+      <w:proofErr w:type="gramStart"/>
+      <w:r>
+        <w:t>container</w:t>
+      </w:r>
+      <w:proofErr w:type="gramEnd"/>
+    </w:p>
+    <w:p>
+      <w:r>
+        <w:t>Docker container pause &lt;contained id&gt;</w:t>
+      </w:r>
+    </w:p>
+    <w:p>
+      <w:r>
+        <w:t xml:space="preserve">Docker </w:t>
+      </w:r>
+      <w:proofErr w:type="gramStart"/>
+      <w:r>
+        <w:t>container</w:t>
+      </w:r>
+      <w:proofErr w:type="gramEnd"/>
+      <w:r>
+        <w:t xml:space="preserve"> inspect &lt;container id&gt;</w:t>
+      </w:r>
+    </w:p>
+    <w:p>
+      <w:r>
+        <w:t xml:space="preserve">Docker container prune </w:t>
+      </w:r>
+      <w:r>
+        <w:sym w:font="Wingdings" w:char="F0E0"/>
+      </w:r>
+      <w:r>
+        <w:t xml:space="preserve"> remove all stopped </w:t>
+      </w:r>
+      <w:proofErr w:type="gramStart"/>
+      <w:r>
+        <w:t>containers</w:t>
+      </w:r>
+      <w:proofErr w:type="gramEnd"/>
+      <w:r>
+        <w:t xml:space="preserve"> </w:t>
+      </w:r>
+    </w:p>
+    <w:p>
+      <w:r>
+        <w:t xml:space="preserve">Docker container ls -a </w:t>
+      </w:r>
+    </w:p>
+    <w:p>
+      <w:r>
+        <w:t xml:space="preserve">Will show containers of all </w:t>
+      </w:r>
+      <w:proofErr w:type="gramStart"/>
+      <w:r>
+        <w:t>statuses</w:t>
+      </w:r>
+      <w:proofErr w:type="gramEnd"/>
+    </w:p>
+    <w:p>
+      <w:r>
+        <w:t xml:space="preserve">Docker </w:t>
+      </w:r>
+      <w:proofErr w:type="gramStart"/>
+      <w:r>
+        <w:t>container</w:t>
+      </w:r>
+      <w:proofErr w:type="gramEnd"/>
+      <w:r>
+        <w:t xml:space="preserve"> stop 1b1 </w:t>
+      </w:r>
+      <w:r>
+        <w:sym w:font="Wingdings" w:char="F0E0"/>
+      </w:r>
+      <w:r>
+        <w:t xml:space="preserve"> graceful shutdown</w:t>
+      </w:r>
+    </w:p>
+    <w:p>
+      <w:r>
+        <w:t>Docker container kill &lt;id&gt;</w:t>
+      </w:r>
+    </w:p>
+    <w:p>
+      <w:r>
+        <w:t xml:space="preserve">This is not graceful! It will not graceful </w:t>
+      </w:r>
+    </w:p>
+    <w:p>
+      <w:r>
+        <w:t>Docker run -p 5000:5000 -d –restart=always in28min/todo-rest-api-h2:0.0.1-SNAPSHOT</w:t>
+      </w:r>
+    </w:p>
+    <w:p>
+      <w:r>
+        <w:t xml:space="preserve">When u restart docker desktop, the container starts up </w:t>
+      </w:r>
+      <w:proofErr w:type="gramStart"/>
+      <w:r>
+        <w:t>automatically</w:t>
+      </w:r>
+      <w:proofErr w:type="gramEnd"/>
+      <w:r>
+        <w:t xml:space="preserve"> </w:t>
+      </w:r>
+    </w:p>
+    <w:p>
+      <w:r>
+        <w:t xml:space="preserve">Docker events </w:t>
+      </w:r>
+      <w:r>
+        <w:sym w:font="Wingdings" w:char="F0E0"/>
+      </w:r>
+      <w:r>
+        <w:t xml:space="preserve"> stuff that happens as and when something happens in each </w:t>
+      </w:r>
+      <w:proofErr w:type="gramStart"/>
+      <w:r>
+        <w:t>container</w:t>
+      </w:r>
+      <w:proofErr w:type="gramEnd"/>
+      <w:r>
+        <w:t xml:space="preserve"> </w:t>
+      </w:r>
+    </w:p>
+    <w:p>
+      <w:r>
+        <w:t xml:space="preserve">Docker stats </w:t>
+      </w:r>
+      <w:r>
+        <w:sym w:font="Wingdings" w:char="F0E0"/>
+      </w:r>
+      <w:r>
+        <w:t xml:space="preserve"> stats regarding running containers </w:t>
+      </w:r>
+    </w:p>
+    <w:p>
+      <w:r>
+        <w:t xml:space="preserve">When u run a docker contain, you can allocate </w:t>
+      </w:r>
+      <w:proofErr w:type="spellStart"/>
+      <w:r>
+        <w:t>cpu</w:t>
+      </w:r>
+      <w:proofErr w:type="spellEnd"/>
+      <w:r>
+        <w:t xml:space="preserve"> quota to it and also memory </w:t>
+      </w:r>
+      <w:proofErr w:type="gramStart"/>
+      <w:r>
+        <w:t>stuff</w:t>
+      </w:r>
+      <w:proofErr w:type="gramEnd"/>
+    </w:p>
+    <w:p/>
+    <w:p/>
+    <w:p/>
+    <w:p/>
+    <w:p/>
+    <w:p/>
+    <w:p/>
+    <w:p/>
+    <w:p/>
+    <w:p/>
+    <w:p/>
+    <w:p/>
+    <w:p/>
+    <w:p/>
+    <w:p/>
+    <w:p/>
+    <w:p>
+      <w:r>
+        <w:lastRenderedPageBreak/>
+        <w:t xml:space="preserve">Distributed tracing with docker </w:t>
+      </w:r>
+    </w:p>
+    <w:p>
+      <w:r>
+        <w:t xml:space="preserve">How to debug problems </w:t>
+      </w:r>
+    </w:p>
+    <w:p>
+      <w:r>
+        <w:t xml:space="preserve">How to trace requests across microservices? </w:t>
+      </w:r>
+    </w:p>
+    <w:p>
+      <w:r>
+        <w:t xml:space="preserve">Enter distributed </w:t>
+      </w:r>
+      <w:proofErr w:type="gramStart"/>
+      <w:r>
+        <w:t>tracing</w:t>
+      </w:r>
+      <w:proofErr w:type="gramEnd"/>
+      <w:r>
+        <w:t xml:space="preserve"> </w:t>
+      </w:r>
+    </w:p>
+    <w:p>
+      <w:r>
+        <w:drawing>
+          <wp:inline distT="0" distB="0" distL="0" distR="0" wp14:anchorId="612E0E26" wp14:editId="26934FF9">
+            <wp:extent cx="5731510" cy="2814955"/>
+            <wp:effectExtent l="0" t="0" r="2540" b="4445"/>
+            <wp:docPr id="5" name="Picture 5" descr="Diagram&#10;&#10;Description automatically generated"/>
+            <wp:cNvGraphicFramePr>
+              <a:graphicFrameLocks xmlns:a="http://schemas.openxmlformats.org/drawingml/2006/main" noChangeAspect="1"/>
+            </wp:cNvGraphicFramePr>
+            <a:graphic xmlns:a="http://schemas.openxmlformats.org/drawingml/2006/main">
+              <a:graphicData uri="http://schemas.openxmlformats.org/drawingml/2006/picture">
+                <pic:pic xmlns:pic="http://schemas.openxmlformats.org/drawingml/2006/picture">
+                  <pic:nvPicPr>
+                    <pic:cNvPr id="5" name="Picture 5" descr="Diagram&#10;&#10;Description automatically generated"/>
+                    <pic:cNvPicPr/>
+                  </pic:nvPicPr>
+                  <pic:blipFill>
+                    <a:blip r:embed="rId11"/>
+                    <a:stretch>
+                      <a:fillRect/>
+                    </a:stretch>
+                  </pic:blipFill>
+                  <pic:spPr>
+                    <a:xfrm>
+                      <a:off x="0" y="0"/>
+                      <a:ext cx="5731510" cy="2814955"/>
+                    </a:xfrm>
+                    <a:prstGeom prst="rect">
+                      <a:avLst/>
+                    </a:prstGeom>
+                  </pic:spPr>
+                </pic:pic>
+              </a:graphicData>
+            </a:graphic>
+          </wp:inline>
+        </w:drawing>
+      </w:r>
+    </w:p>
+    <w:p>
+      <w:r>
+        <w:t xml:space="preserve">Docker </w:t>
+      </w:r>
+      <w:proofErr w:type="gramStart"/>
+      <w:r>
+        <w:t>run -p</w:t>
+      </w:r>
+      <w:proofErr w:type="gramEnd"/>
+      <w:r>
+        <w:t xml:space="preserve"> 9411:9411 </w:t>
+      </w:r>
+      <w:proofErr w:type="spellStart"/>
+      <w:r>
+        <w:t>openzipkin</w:t>
+      </w:r>
+      <w:proofErr w:type="spellEnd"/>
+      <w:r>
+        <w:t>/zipkin:2.23</w:t>
+      </w:r>
+    </w:p>
+    <w:p/>
+    <w:p>
+      <w:r>
+        <w:lastRenderedPageBreak/>
+        <w:drawing>
+          <wp:inline distT="0" distB="0" distL="0" distR="0" wp14:anchorId="20B654F6" wp14:editId="4ACC4D2F">
+            <wp:extent cx="5731510" cy="6068695"/>
+            <wp:effectExtent l="0" t="0" r="2540" b="8255"/>
+            <wp:docPr id="6" name="Picture 6" descr="Text&#10;&#10;Description automatically generated"/>
+            <wp:cNvGraphicFramePr>
+              <a:graphicFrameLocks xmlns:a="http://schemas.openxmlformats.org/drawingml/2006/main" noChangeAspect="1"/>
+            </wp:cNvGraphicFramePr>
+            <a:graphic xmlns:a="http://schemas.openxmlformats.org/drawingml/2006/main">
+              <a:graphicData uri="http://schemas.openxmlformats.org/drawingml/2006/picture">
+                <pic:pic xmlns:pic="http://schemas.openxmlformats.org/drawingml/2006/picture">
+                  <pic:nvPicPr>
+                    <pic:cNvPr id="6" name="Picture 6" descr="Text&#10;&#10;Description automatically generated"/>
+                    <pic:cNvPicPr/>
+                  </pic:nvPicPr>
+                  <pic:blipFill>
+                    <a:blip r:embed="rId12"/>
+                    <a:stretch>
+                      <a:fillRect/>
+                    </a:stretch>
+                  </pic:blipFill>
+                  <pic:spPr>
+                    <a:xfrm>
+                      <a:off x="0" y="0"/>
+                      <a:ext cx="5731510" cy="6068695"/>
+                    </a:xfrm>
+                    <a:prstGeom prst="rect">
+                      <a:avLst/>
+                    </a:prstGeom>
+                  </pic:spPr>
+                </pic:pic>
+              </a:graphicData>
+            </a:graphic>
+          </wp:inline>
+        </w:drawing>
+      </w:r>
+    </w:p>
+    <w:p/>
+    <w:p/>
+    <w:p/>
+    <w:p/>
+    <w:p/>
+    <w:p/>
+    <w:p/>
+    <w:p/>
+    <w:p/>
+    <w:p>
+      <w:r>
+        <w:lastRenderedPageBreak/>
+        <w:drawing>
+          <wp:inline distT="0" distB="0" distL="0" distR="0" wp14:anchorId="16C8E7DB" wp14:editId="0632C699">
+            <wp:extent cx="5731510" cy="2814955"/>
+            <wp:effectExtent l="0" t="0" r="2540" b="4445"/>
+            <wp:docPr id="7" name="Picture 7" descr="Diagram&#10;&#10;Description automatically generated"/>
+            <wp:cNvGraphicFramePr>
+              <a:graphicFrameLocks xmlns:a="http://schemas.openxmlformats.org/drawingml/2006/main" noChangeAspect="1"/>
+            </wp:cNvGraphicFramePr>
+            <a:graphic xmlns:a="http://schemas.openxmlformats.org/drawingml/2006/main">
+              <a:graphicData uri="http://schemas.openxmlformats.org/drawingml/2006/picture">
+                <pic:pic xmlns:pic="http://schemas.openxmlformats.org/drawingml/2006/picture">
+                  <pic:nvPicPr>
+                    <pic:cNvPr id="5" name="Picture 5" descr="Diagram&#10;&#10;Description automatically generated"/>
+                    <pic:cNvPicPr/>
+                  </pic:nvPicPr>
+                  <pic:blipFill>
+                    <a:blip r:embed="rId11"/>
+                    <a:stretch>
+                      <a:fillRect/>
+                    </a:stretch>
+                  </pic:blipFill>
+                  <pic:spPr>
+                    <a:xfrm>
+                      <a:off x="0" y="0"/>
+                      <a:ext cx="5731510" cy="2814955"/>
+                    </a:xfrm>
+                    <a:prstGeom prst="rect">
+                      <a:avLst/>
+                    </a:prstGeom>
+                  </pic:spPr>
+                </pic:pic>
+              </a:graphicData>
+            </a:graphic>
+          </wp:inline>
+        </w:drawing>
+      </w:r>
+    </w:p>
+    <w:p>
+      <w:r>
+        <w:t xml:space="preserve">Tracing server is now up! </w:t>
+      </w:r>
+    </w:p>
+    <w:p>
+      <w:r>
+        <w:lastRenderedPageBreak/>
+        <w:drawing>
+          <wp:inline distT="0" distB="0" distL="0" distR="0" wp14:anchorId="5CE17AE0" wp14:editId="0BACF78F">
+            <wp:extent cx="5731510" cy="6113780"/>
+            <wp:effectExtent l="0" t="0" r="2540" b="1270"/>
+            <wp:docPr id="8" name="Picture 8" descr="Graphical user interface, text, application&#10;&#10;Description automatically generated"/>
+            <wp:cNvGraphicFramePr>
+              <a:graphicFrameLocks xmlns:a="http://schemas.openxmlformats.org/drawingml/2006/main" noChangeAspect="1"/>
+            </wp:cNvGraphicFramePr>
+            <a:graphic xmlns:a="http://schemas.openxmlformats.org/drawingml/2006/main">
+              <a:graphicData uri="http://schemas.openxmlformats.org/drawingml/2006/picture">
+                <pic:pic xmlns:pic="http://schemas.openxmlformats.org/drawingml/2006/picture">
+                  <pic:nvPicPr>
+                    <pic:cNvPr id="8" name="Picture 8" descr="Graphical user interface, text, application&#10;&#10;Description automatically generated"/>
+                    <pic:cNvPicPr/>
+                  </pic:nvPicPr>
+                  <pic:blipFill>
+                    <a:blip r:embed="rId13"/>
+                    <a:stretch>
+                      <a:fillRect/>
+                    </a:stretch>
+                  </pic:blipFill>
+                  <pic:spPr>
+                    <a:xfrm>
+                      <a:off x="0" y="0"/>
+                      <a:ext cx="5731510" cy="6113780"/>
+                    </a:xfrm>
+                    <a:prstGeom prst="rect">
+                      <a:avLst/>
+                    </a:prstGeom>
+                  </pic:spPr>
+                </pic:pic>
+              </a:graphicData>
+            </a:graphic>
+          </wp:inline>
+        </w:drawing>
+      </w:r>
+    </w:p>
+    <w:p/>
+    <w:p/>
+    <w:p/>
+    <w:p/>
+    <w:p/>
+    <w:p/>
+    <w:p/>
+    <w:p/>
+    <w:p/>
+    <w:p>
+      <w:r>
+        <w:lastRenderedPageBreak/>
+        <w:t xml:space="preserve">Now, we need to connect all our microservices to </w:t>
+      </w:r>
+      <w:proofErr w:type="spellStart"/>
+      <w:proofErr w:type="gramStart"/>
+      <w:r>
+        <w:t>zipkin</w:t>
+      </w:r>
+      <w:proofErr w:type="spellEnd"/>
+      <w:proofErr w:type="gramEnd"/>
+    </w:p>
+    <w:p>
+      <w:r>
+        <w:t xml:space="preserve">First thing we need to do is, add dependency to currency-exchange </w:t>
+      </w:r>
+      <w:proofErr w:type="gramStart"/>
+      <w:r>
+        <w:t>microservice</w:t>
+      </w:r>
+      <w:proofErr w:type="gramEnd"/>
+      <w:r>
+        <w:t xml:space="preserve"> </w:t>
+      </w:r>
+    </w:p>
+    <w:p>
+      <w:r>
+        <w:drawing>
+          <wp:inline distT="0" distB="0" distL="0" distR="0" wp14:anchorId="0FB77E2D" wp14:editId="2B43F2D1">
+            <wp:extent cx="5731510" cy="1746250"/>
+            <wp:effectExtent l="0" t="0" r="2540" b="6350"/>
+            <wp:docPr id="9" name="Picture 9" descr="Graphical user interface, application&#10;&#10;Description automatically generated"/>
+            <wp:cNvGraphicFramePr>
+              <a:graphicFrameLocks xmlns:a="http://schemas.openxmlformats.org/drawingml/2006/main" noChangeAspect="1"/>
+            </wp:cNvGraphicFramePr>
+            <a:graphic xmlns:a="http://schemas.openxmlformats.org/drawingml/2006/main">
+              <a:graphicData uri="http://schemas.openxmlformats.org/drawingml/2006/picture">
+                <pic:pic xmlns:pic="http://schemas.openxmlformats.org/drawingml/2006/picture">
+                  <pic:nvPicPr>
+                    <pic:cNvPr id="9" name="Picture 9" descr="Graphical user interface, application&#10;&#10;Description automatically generated"/>
+                    <pic:cNvPicPr/>
+                  </pic:nvPicPr>
+                  <pic:blipFill>
+                    <a:blip r:embed="rId14"/>
+                    <a:stretch>
+                      <a:fillRect/>
+                    </a:stretch>
+                  </pic:blipFill>
+                  <pic:spPr>
+                    <a:xfrm>
+                      <a:off x="0" y="0"/>
+                      <a:ext cx="5731510" cy="1746250"/>
+                    </a:xfrm>
+                    <a:prstGeom prst="rect">
+                      <a:avLst/>
+                    </a:prstGeom>
+                  </pic:spPr>
+                </pic:pic>
+              </a:graphicData>
+            </a:graphic>
+          </wp:inline>
+        </w:drawing>
+      </w:r>
+    </w:p>
+    <w:p/>
     <w:sectPr>
       <w:pgSz w:w="11906" w:h="16838"/>
       <w:pgMar w:top="1440" w:right="1440" w:bottom="1440" w:left="1440" w:header="708" w:footer="708" w:gutter="0"/>

</xml_diff>